<commit_message>
Finished first draft of the dot product section linear algebra notes
</commit_message>
<xml_diff>
--- a/Programming/Git/shell-git-terms-commands.docx
+++ b/Programming/Git/shell-git-terms-commands.docx
@@ -3,8 +3,16 @@
 <w:document xmlns:wpc="http://schemas.microsoft.com/office/word/2010/wordprocessingCanvas" xmlns:cx="http://schemas.microsoft.com/office/drawing/2014/chartex" xmlns:cx1="http://schemas.microsoft.com/office/drawing/2015/9/8/chartex" xmlns:cx2="http://schemas.microsoft.com/office/drawing/2015/10/21/chartex" xmlns:cx3="http://schemas.microsoft.com/office/drawing/2016/5/9/chartex" xmlns:cx4="http://schemas.microsoft.com/office/drawing/2016/5/10/chartex" xmlns:cx5="http://schemas.microsoft.com/office/drawing/2016/5/11/chartex" xmlns:cx6="http://schemas.microsoft.com/office/drawing/2016/5/12/chartex" xmlns:cx7="http://schemas.microsoft.com/office/drawing/2016/5/13/chartex" xmlns:cx8="http://schemas.microsoft.com/office/drawing/2016/5/14/chartex" xmlns:mc="http://schemas.openxmlformats.org/markup-compatibility/2006" xmlns:aink="http://schemas.microsoft.com/office/drawing/2016/ink" xmlns:am3d="http://schemas.microsoft.com/office/drawing/2017/model3d" xmlns:o="urn:schemas-microsoft-com:office:office" xmlns:oel="http://schemas.microsoft.com/office/2019/extlst" xmlns:r="http://schemas.openxmlformats.org/officeDocument/2006/relationships" xmlns:m="http://schemas.openxmlformats.org/officeDocument/2006/math" xmlns:v="urn:schemas-microsoft-com:vml" xmlns:wp14="http://schemas.microsoft.com/office/word/2010/wordprocessingDrawing" xmlns:wp="http://schemas.openxmlformats.org/drawingml/2006/wordprocessingDrawing" xmlns:w10="urn:schemas-microsoft-com:office:word" xmlns:w="http://schemas.openxmlformats.org/wordprocessingml/2006/main" xmlns:w14="http://schemas.microsoft.com/office/word/2010/wordml" xmlns:w15="http://schemas.microsoft.com/office/word/2012/wordml" xmlns:w16cex="http://schemas.microsoft.com/office/word/2018/wordml/cex" xmlns:w16cid="http://schemas.microsoft.com/office/word/2016/wordml/cid" xmlns:w16="http://schemas.microsoft.com/office/word/2018/wordml" xmlns:w16sdtdh="http://schemas.microsoft.com/office/word/2020/wordml/sdtdatahash" xmlns:w16se="http://schemas.microsoft.com/office/word/2015/wordml/symex" xmlns:wpg="http://schemas.microsoft.com/office/word/2010/wordprocessingGroup" xmlns:wpi="http://schemas.microsoft.com/office/word/2010/wordprocessingInk" xmlns:wne="http://schemas.microsoft.com/office/word/2006/wordml" xmlns:wps="http://schemas.microsoft.com/office/word/2010/wordprocessingShape" mc:Ignorable="w14 w15 w16se w16cid w16 w16cex w16sdtdh wp14">
   <w:body>
     <w:p>
-      <w:r>
-        <w:t>Shell / Command Line</w:t>
+      <w:proofErr w:type="spellStart"/>
+      <w:r>
+        <w:t>p</w:t>
+      </w:r>
+      <w:r>
+        <w:t>Shell</w:t>
+      </w:r>
+      <w:proofErr w:type="spellEnd"/>
+      <w:r>
+        <w:t xml:space="preserve"> / Command Line</w:t>
       </w:r>
     </w:p>
     <w:p>
@@ -58,7 +66,15 @@
         </w:numPr>
       </w:pPr>
       <w:r>
-        <w:t>ls -a: shows all files (including hidden ones)</w:t>
+        <w:t>ls -</w:t>
+      </w:r>
+      <w:proofErr w:type="gramStart"/>
+      <w:r>
+        <w:t>a:</w:t>
+      </w:r>
+      <w:proofErr w:type="gramEnd"/>
+      <w:r>
+        <w:t xml:space="preserve"> shows all files (including hidden ones)</w:t>
       </w:r>
     </w:p>
     <w:p>
@@ -82,7 +98,15 @@
         </w:numPr>
       </w:pPr>
       <w:r>
-        <w:t>cd ..: move one directory up</w:t>
+        <w:t>cd</w:t>
+      </w:r>
+      <w:proofErr w:type="gramStart"/>
+      <w:r>
+        <w:t xml:space="preserve"> ..</w:t>
+      </w:r>
+      <w:proofErr w:type="gramEnd"/>
+      <w:r>
+        <w:t>: move one directory up</w:t>
       </w:r>
     </w:p>
     <w:p>
@@ -389,7 +413,15 @@
         <w:t>it</w:t>
       </w:r>
       <w:r>
-        <w:t xml:space="preserve"> config –list –show-origin: displays git </w:t>
+        <w:t xml:space="preserve"> config –list –show-</w:t>
+      </w:r>
+      <w:proofErr w:type="gramStart"/>
+      <w:r>
+        <w:t>origin:</w:t>
+      </w:r>
+      <w:proofErr w:type="gramEnd"/>
+      <w:r>
+        <w:t xml:space="preserve"> displays git </w:t>
       </w:r>
       <w:proofErr w:type="spellStart"/>
       <w:r>
@@ -435,7 +467,15 @@
         </w:numPr>
       </w:pPr>
       <w:r>
-        <w:t>git clone: clones an existing repository</w:t>
+        <w:t xml:space="preserve">git </w:t>
+      </w:r>
+      <w:proofErr w:type="gramStart"/>
+      <w:r>
+        <w:t>clone:</w:t>
+      </w:r>
+      <w:proofErr w:type="gramEnd"/>
+      <w:r>
+        <w:t xml:space="preserve"> clones an existing repository</w:t>
       </w:r>
       <w:r>
         <w:t xml:space="preserve">, </w:t>
@@ -465,7 +505,15 @@
         </w:numPr>
       </w:pPr>
       <w:r>
-        <w:t xml:space="preserve">git status: </w:t>
+        <w:t xml:space="preserve">git </w:t>
+      </w:r>
+      <w:proofErr w:type="gramStart"/>
+      <w:r>
+        <w:t>status:</w:t>
+      </w:r>
+      <w:proofErr w:type="gramEnd"/>
+      <w:r>
+        <w:t xml:space="preserve"> </w:t>
       </w:r>
       <w:r>
         <w:t xml:space="preserve">shows </w:t>
@@ -483,7 +531,15 @@
         </w:numPr>
       </w:pPr>
       <w:r>
-        <w:t xml:space="preserve">git log: </w:t>
+        <w:t xml:space="preserve">git </w:t>
+      </w:r>
+      <w:proofErr w:type="gramStart"/>
+      <w:r>
+        <w:t>log:</w:t>
+      </w:r>
+      <w:proofErr w:type="gramEnd"/>
+      <w:r>
+        <w:t xml:space="preserve"> </w:t>
       </w:r>
       <w:r>
         <w:t xml:space="preserve">shows </w:t>
@@ -530,7 +586,15 @@
         </w:numPr>
       </w:pPr>
       <w:r>
-        <w:t xml:space="preserve">git log –stat: </w:t>
+        <w:t>git log –</w:t>
+      </w:r>
+      <w:proofErr w:type="gramStart"/>
+      <w:r>
+        <w:t>stat:</w:t>
+      </w:r>
+      <w:proofErr w:type="gramEnd"/>
+      <w:r>
+        <w:t xml:space="preserve"> </w:t>
       </w:r>
       <w:r>
         <w:t xml:space="preserve">builds on git log with the additional information of </w:t>
@@ -570,10 +634,18 @@
         <w:t xml:space="preserve">git show: </w:t>
       </w:r>
       <w:r>
-        <w:t>typically followed by a SHA (or shortened SHA)</w:t>
-      </w:r>
-      <w:r>
-        <w:t xml:space="preserve">, and will show just that one commit. </w:t>
+        <w:t>typically followed by a SHA (or shortened SHA</w:t>
+      </w:r>
+      <w:proofErr w:type="gramStart"/>
+      <w:r>
+        <w:t>)</w:t>
+      </w:r>
+      <w:r>
+        <w:t>, and</w:t>
+      </w:r>
+      <w:proofErr w:type="gramEnd"/>
+      <w:r>
+        <w:t xml:space="preserve"> will show just that one commit. </w:t>
       </w:r>
       <w:r>
         <w:t xml:space="preserve">Default show is </w:t>
@@ -639,7 +711,15 @@
         </w:numPr>
       </w:pPr>
       <w:r>
-        <w:t xml:space="preserve">git add: </w:t>
+        <w:t xml:space="preserve">git </w:t>
+      </w:r>
+      <w:proofErr w:type="gramStart"/>
+      <w:r>
+        <w:t>add:</w:t>
+      </w:r>
+      <w:proofErr w:type="gramEnd"/>
+      <w:r>
+        <w:t xml:space="preserve"> </w:t>
       </w:r>
       <w:r>
         <w:t>moves files from the Working Directory to the Staging Index</w:t>
@@ -705,19 +785,32 @@
         </w:numPr>
       </w:pPr>
       <w:r>
-        <w:t>SPECIAL CHARACTER: period: git add .</w:t>
-      </w:r>
-    </w:p>
-    <w:p>
-      <w:pPr>
-        <w:pStyle w:val="ListParagraph"/>
-        <w:numPr>
-          <w:ilvl w:val="0"/>
-          <w:numId w:val="1"/>
-        </w:numPr>
-      </w:pPr>
-      <w:r>
-        <w:t xml:space="preserve">git commit: </w:t>
+        <w:t xml:space="preserve">SPECIAL CHARACTER: period: git </w:t>
+      </w:r>
+      <w:proofErr w:type="gramStart"/>
+      <w:r>
+        <w:t>add .</w:t>
+      </w:r>
+      <w:proofErr w:type="gramEnd"/>
+    </w:p>
+    <w:p>
+      <w:pPr>
+        <w:pStyle w:val="ListParagraph"/>
+        <w:numPr>
+          <w:ilvl w:val="0"/>
+          <w:numId w:val="1"/>
+        </w:numPr>
+      </w:pPr>
+      <w:r>
+        <w:t xml:space="preserve">git </w:t>
+      </w:r>
+      <w:proofErr w:type="gramStart"/>
+      <w:r>
+        <w:t>commit:</w:t>
+      </w:r>
+      <w:proofErr w:type="gramEnd"/>
+      <w:r>
+        <w:t xml:space="preserve"> </w:t>
       </w:r>
       <w:r>
         <w:t>commits the files located in the Staging Index</w:t>
@@ -734,8 +827,13 @@
       <w:r>
         <w:t xml:space="preserve">git commit </w:t>
       </w:r>
-      <w:r>
-        <w:t>–‘m “type (short) commit message here”: use for shorter messages to bypass opening of code editor</w:t>
+      <w:proofErr w:type="gramStart"/>
+      <w:r>
+        <w:t>–‘</w:t>
+      </w:r>
+      <w:proofErr w:type="gramEnd"/>
+      <w:r>
+        <w:t>m “type (short) commit message here”: use for shorter messages to bypass opening of code editor</w:t>
       </w:r>
     </w:p>
     <w:p>
@@ -761,6 +859,7 @@
           <w:numId w:val="1"/>
         </w:numPr>
       </w:pPr>
+      <w:proofErr w:type="gramStart"/>
       <w:r>
         <w:t>.</w:t>
       </w:r>
@@ -769,6 +868,7 @@
         <w:t>gitignore</w:t>
       </w:r>
       <w:proofErr w:type="spellEnd"/>
+      <w:proofErr w:type="gramEnd"/>
       <w:r>
         <w:t xml:space="preserve">: </w:t>
       </w:r>
@@ -797,7 +897,15 @@
         </w:numPr>
       </w:pPr>
       <w:r>
-        <w:t xml:space="preserve">Add files not to be committed to the .ignore </w:t>
+        <w:t xml:space="preserve">Add files not to be committed to </w:t>
+      </w:r>
+      <w:proofErr w:type="gramStart"/>
+      <w:r>
+        <w:t>the .ignore</w:t>
+      </w:r>
+      <w:proofErr w:type="gramEnd"/>
+      <w:r>
+        <w:t xml:space="preserve"> </w:t>
       </w:r>
       <w:r>
         <w:t>file</w:t>
@@ -820,7 +928,11 @@
         <w:t xml:space="preserve">: using regex </w:t>
       </w:r>
       <w:r>
-        <w:t xml:space="preserve">concepts in conjunction with </w:t>
+        <w:t xml:space="preserve">concepts in conjunction </w:t>
+      </w:r>
+      <w:proofErr w:type="gramStart"/>
+      <w:r>
+        <w:t xml:space="preserve">with </w:t>
       </w:r>
       <w:r>
         <w:t>.</w:t>
@@ -830,6 +942,7 @@
         <w:t>gitignore</w:t>
       </w:r>
       <w:proofErr w:type="spellEnd"/>
+      <w:proofErr w:type="gramEnd"/>
       <w:r>
         <w:t xml:space="preserve"> if you need to ignore numerous of the same type of file</w:t>
       </w:r>
@@ -916,8 +1029,13 @@
           <w:numId w:val="1"/>
         </w:numPr>
       </w:pPr>
-      <w:r>
-        <w:t>?: matches 1 character</w:t>
+      <w:proofErr w:type="gramStart"/>
+      <w:r>
+        <w:t>?:</w:t>
+      </w:r>
+      <w:proofErr w:type="gramEnd"/>
+      <w:r>
+        <w:t xml:space="preserve"> matches 1 character</w:t>
       </w:r>
       <w:r>
         <w:t xml:space="preserve"> (any single character)</w:t>
@@ -1078,7 +1196,15 @@
         <w:t>-a v</w:t>
       </w:r>
       <w:r>
-        <w:t>1.0: creates an annotated flag labeled v1.0</w:t>
+        <w:t>1.</w:t>
+      </w:r>
+      <w:proofErr w:type="gramStart"/>
+      <w:r>
+        <w:t>0:</w:t>
+      </w:r>
+      <w:proofErr w:type="gramEnd"/>
+      <w:r>
+        <w:t xml:space="preserve"> creates an annotated flag labeled v1.0</w:t>
       </w:r>
       <w:r>
         <w:t xml:space="preserve"> (without -a, the tag becomes a lightweight tag)</w:t>
@@ -1105,7 +1231,15 @@
         </w:numPr>
       </w:pPr>
       <w:r>
-        <w:t>git tag -d v1.0: deletes th</w:t>
+        <w:t>git tag -d v1.</w:t>
+      </w:r>
+      <w:proofErr w:type="gramStart"/>
+      <w:r>
+        <w:t>0:</w:t>
+      </w:r>
+      <w:proofErr w:type="gramEnd"/>
+      <w:r>
+        <w:t xml:space="preserve"> deletes th</w:t>
       </w:r>
       <w:r>
         <w:t>e specified tag</w:t>
@@ -1150,8 +1284,13 @@
       <w:r>
         <w:t xml:space="preserve">git branch </w:t>
       </w:r>
-      <w:r>
-        <w:t>sidebar: creates a branch named sidebar</w:t>
+      <w:proofErr w:type="gramStart"/>
+      <w:r>
+        <w:t>sidebar:</w:t>
+      </w:r>
+      <w:proofErr w:type="gramEnd"/>
+      <w:r>
+        <w:t xml:space="preserve"> creates a branch named sidebar</w:t>
       </w:r>
     </w:p>
     <w:p>
@@ -1175,7 +1314,15 @@
         </w:numPr>
       </w:pPr>
       <w:r>
-        <w:t>git branch -d sidebar: deletes branch sidebar</w:t>
+        <w:t xml:space="preserve">git branch -d </w:t>
+      </w:r>
+      <w:proofErr w:type="gramStart"/>
+      <w:r>
+        <w:t>sidebar:</w:t>
+      </w:r>
+      <w:proofErr w:type="gramEnd"/>
+      <w:r>
+        <w:t xml:space="preserve"> deletes branch sidebar</w:t>
       </w:r>
     </w:p>
     <w:p>
@@ -1253,19 +1400,35 @@
         </w:numPr>
       </w:pPr>
       <w:r>
-        <w:t>Checkout will go into the repository and pull out all of the files and directories of the commit that the branch points to</w:t>
-      </w:r>
-    </w:p>
-    <w:p>
-      <w:pPr>
-        <w:pStyle w:val="ListParagraph"/>
-        <w:numPr>
-          <w:ilvl w:val="1"/>
-          <w:numId w:val="1"/>
-        </w:numPr>
-      </w:pPr>
-      <w:r>
-        <w:t>Can actually create branch and switch to it all at once</w:t>
+        <w:t xml:space="preserve">Checkout will go into the repository and pull out </w:t>
+      </w:r>
+      <w:proofErr w:type="gramStart"/>
+      <w:r>
+        <w:t>all of</w:t>
+      </w:r>
+      <w:proofErr w:type="gramEnd"/>
+      <w:r>
+        <w:t xml:space="preserve"> the files and directories of the commit that the branch points to</w:t>
+      </w:r>
+    </w:p>
+    <w:p>
+      <w:pPr>
+        <w:pStyle w:val="ListParagraph"/>
+        <w:numPr>
+          <w:ilvl w:val="1"/>
+          <w:numId w:val="1"/>
+        </w:numPr>
+      </w:pPr>
+      <w:r>
+        <w:t xml:space="preserve">Can </w:t>
+      </w:r>
+      <w:proofErr w:type="gramStart"/>
+      <w:r>
+        <w:t>actually create</w:t>
+      </w:r>
+      <w:proofErr w:type="gramEnd"/>
+      <w:r>
+        <w:t xml:space="preserve"> branch and switch to it all at once</w:t>
       </w:r>
       <w:r>
         <w:t xml:space="preserve">: git checkout -b </w:t>
@@ -1276,7 +1439,15 @@
       </w:r>
       <w:proofErr w:type="spellEnd"/>
       <w:r>
-        <w:t xml:space="preserve">. Taking it further, you can have it branch at a specific branch, i.e. git checkout -b </w:t>
+        <w:t xml:space="preserve">. Taking it further, you can have it branch at a specific branch, </w:t>
+      </w:r>
+      <w:proofErr w:type="gramStart"/>
+      <w:r>
+        <w:t>i.e.</w:t>
+      </w:r>
+      <w:proofErr w:type="gramEnd"/>
+      <w:r>
+        <w:t xml:space="preserve"> git checkout -b </w:t>
       </w:r>
       <w:proofErr w:type="spellStart"/>
       <w:r>
@@ -1338,10 +1509,24 @@
           <w:numId w:val="1"/>
         </w:numPr>
       </w:pPr>
-      <w:r>
-        <w:t>git merge: combine Git branches</w:t>
-      </w:r>
-      <w:r>
+      <w:proofErr w:type="gramStart"/>
+      <w:r>
+        <w:rPr>
+          <w:lang w:val="fr-FR"/>
+        </w:rPr>
+        <w:t>git</w:t>
+      </w:r>
+      <w:proofErr w:type="gramEnd"/>
+      <w:r>
+        <w:rPr>
+          <w:lang w:val="fr-FR"/>
+        </w:rPr>
+        <w:t xml:space="preserve"> merge: combine Git branches</w:t>
+      </w:r>
+      <w:r>
+        <w:rPr>
+          <w:lang w:val="fr-FR"/>
+        </w:rPr>
         <w:t xml:space="preserve">. </w:t>
       </w:r>
       <w:r>
@@ -1428,7 +1613,15 @@
         <w:t xml:space="preserve">Fast Forward Merge: </w:t>
       </w:r>
       <w:r>
-        <w:t>branch being merged in must be ahead of the checked out branch, and the checked out branch’s pointer will just be moved forward</w:t>
+        <w:t xml:space="preserve">branch being merged in must be ahead of the </w:t>
+      </w:r>
+      <w:proofErr w:type="gramStart"/>
+      <w:r>
+        <w:t>checked out</w:t>
+      </w:r>
+      <w:proofErr w:type="gramEnd"/>
+      <w:r>
+        <w:t xml:space="preserve"> branch, and the checked out branch’s pointer will just be moved forward</w:t>
       </w:r>
     </w:p>
     <w:p>
@@ -1482,51 +1675,53 @@
         <w:t>||||||| merged common ancestors</w:t>
       </w:r>
       <w:r>
+        <w:t xml:space="preserve">: everything below this line (until next indicator) shows you </w:t>
+      </w:r>
+      <w:r>
+        <w:t>what the original lines were</w:t>
+      </w:r>
+    </w:p>
+    <w:p>
+      <w:pPr>
+        <w:pStyle w:val="ListParagraph"/>
+        <w:numPr>
+          <w:ilvl w:val="1"/>
+          <w:numId w:val="1"/>
+        </w:numPr>
+      </w:pPr>
+      <w:r>
+        <w:t>=======</w:t>
+      </w:r>
+      <w:r>
         <w:t xml:space="preserve">: </w:t>
       </w:r>
       <w:r>
-        <w:t>everything below this line (until next indicator) shows you</w:t>
-      </w:r>
+        <w:t>is the end of the original lines, everything that follows (until the next indicator) is what's on the branch that's being merged in</w:t>
+      </w:r>
+    </w:p>
+    <w:p>
+      <w:pPr>
+        <w:pStyle w:val="ListParagraph"/>
+        <w:numPr>
+          <w:ilvl w:val="1"/>
+          <w:numId w:val="1"/>
+        </w:numPr>
+      </w:pPr>
+      <w:r>
+        <w:t>&gt;&gt;&gt;&gt;&gt;&gt;&gt; heading-</w:t>
+      </w:r>
+      <w:proofErr w:type="gramStart"/>
+      <w:r>
+        <w:t>update</w:t>
+      </w:r>
+      <w:r>
+        <w:t>:</w:t>
+      </w:r>
+      <w:proofErr w:type="gramEnd"/>
       <w:r>
         <w:t xml:space="preserve"> </w:t>
       </w:r>
       <w:r>
-        <w:t>what the original lines were</w:t>
-      </w:r>
-    </w:p>
-    <w:p>
-      <w:pPr>
-        <w:pStyle w:val="ListParagraph"/>
-        <w:numPr>
-          <w:ilvl w:val="1"/>
-          <w:numId w:val="1"/>
-        </w:numPr>
-      </w:pPr>
-      <w:r>
-        <w:t>=======</w:t>
-      </w:r>
-      <w:r>
-        <w:t xml:space="preserve">: </w:t>
-      </w:r>
-      <w:r>
-        <w:t>is the end of the original lines, everything that follows (until the next indicator) is what's on the branch that's being merged in</w:t>
-      </w:r>
-    </w:p>
-    <w:p>
-      <w:pPr>
-        <w:pStyle w:val="ListParagraph"/>
-        <w:numPr>
-          <w:ilvl w:val="1"/>
-          <w:numId w:val="1"/>
-        </w:numPr>
-      </w:pPr>
-      <w:r>
-        <w:t>&gt;&gt;&gt;&gt;&gt;&gt;&gt; heading-update</w:t>
-      </w:r>
-      <w:r>
-        <w:t xml:space="preserve">: </w:t>
-      </w:r>
-      <w:r>
         <w:t>is the ending indicator of what's on the branch that's being merged i</w:t>
       </w:r>
       <w:r>
@@ -1542,7 +1737,15 @@
         </w:numPr>
       </w:pPr>
       <w:r>
-        <w:t xml:space="preserve">git commit –amend: </w:t>
+        <w:t>git commit –</w:t>
+      </w:r>
+      <w:proofErr w:type="gramStart"/>
+      <w:r>
+        <w:t>amend:</w:t>
+      </w:r>
+      <w:proofErr w:type="gramEnd"/>
+      <w:r>
+        <w:t xml:space="preserve"> </w:t>
       </w:r>
       <w:r>
         <w:t>alter the most recent commit</w:t>
@@ -1551,7 +1754,15 @@
         <w:t xml:space="preserve">. With a clean Working Directory, </w:t>
       </w:r>
       <w:r>
-        <w:t>you can alter the commit and then resave as normal</w:t>
+        <w:t xml:space="preserve">you can alter the commit and then </w:t>
+      </w:r>
+      <w:proofErr w:type="gramStart"/>
+      <w:r>
+        <w:t>resave</w:t>
+      </w:r>
+      <w:proofErr w:type="gramEnd"/>
+      <w:r>
+        <w:t xml:space="preserve"> as normal</w:t>
       </w:r>
       <w:r>
         <w:t xml:space="preserve">. Furthermore, you can add </w:t>
@@ -1617,8 +1828,13 @@
           <w:numId w:val="1"/>
         </w:numPr>
       </w:pPr>
-      <w:r>
-        <w:t xml:space="preserve">git revert: </w:t>
+      <w:proofErr w:type="gramStart"/>
+      <w:r>
+        <w:t>git</w:t>
+      </w:r>
+      <w:proofErr w:type="gramEnd"/>
+      <w:r>
+        <w:t xml:space="preserve"> revert: </w:t>
       </w:r>
       <w:r>
         <w:t xml:space="preserve">takes the changes made in the specified commit (git revert </w:t>
@@ -1726,7 +1942,15 @@
         </w:numPr>
       </w:pPr>
       <w:r>
-        <w:t>The grandparent commit:</w:t>
+        <w:t xml:space="preserve">The grandparent </w:t>
+      </w:r>
+      <w:proofErr w:type="gramStart"/>
+      <w:r>
+        <w:t>commit</w:t>
+      </w:r>
+      <w:proofErr w:type="gramEnd"/>
+      <w:r>
+        <w:t>:</w:t>
       </w:r>
     </w:p>
     <w:p>
@@ -1762,7 +1986,15 @@
         </w:numPr>
       </w:pPr>
       <w:r>
-        <w:t>The great-grandparent commit:</w:t>
+        <w:t xml:space="preserve">The great-grandparent </w:t>
+      </w:r>
+      <w:proofErr w:type="gramStart"/>
+      <w:r>
+        <w:t>commit</w:t>
+      </w:r>
+      <w:proofErr w:type="gramEnd"/>
+      <w:r>
+        <w:t>:</w:t>
       </w:r>
     </w:p>
     <w:p>
@@ -1840,7 +2072,15 @@
         </w:numPr>
       </w:pPr>
       <w:r>
-        <w:t xml:space="preserve">git reset: </w:t>
+        <w:t xml:space="preserve">git </w:t>
+      </w:r>
+      <w:proofErr w:type="gramStart"/>
+      <w:r>
+        <w:t>reset:</w:t>
+      </w:r>
+      <w:proofErr w:type="gramEnd"/>
+      <w:r>
+        <w:t xml:space="preserve"> </w:t>
       </w:r>
       <w:r>
         <w:t xml:space="preserve">this will reset the progress to a specified </w:t>
@@ -1891,31 +2131,19 @@
         <w:t xml:space="preserve">git reset </w:t>
       </w:r>
       <w:r>
-        <w:t xml:space="preserve">–soft </w:t>
-      </w:r>
-      <w:r>
-        <w:t xml:space="preserve">HEAD^: resets to the parent commit, places most recent commit in the </w:t>
-      </w:r>
-      <w:r>
-        <w:t>Staging Index</w:t>
-      </w:r>
-    </w:p>
-    <w:p>
-      <w:pPr>
-        <w:pStyle w:val="ListParagraph"/>
-        <w:numPr>
-          <w:ilvl w:val="1"/>
-          <w:numId w:val="1"/>
-        </w:numPr>
-      </w:pPr>
-      <w:r>
-        <w:t xml:space="preserve">git reset –hard </w:t>
-      </w:r>
-      <w:r>
-        <w:t>HEAD^: resets to the parent commit, places most recent commit in the</w:t>
-      </w:r>
-      <w:r>
-        <w:t xml:space="preserve"> Trash</w:t>
+        <w:t>–soft HEAD^: resets to the parent commit, places most recent commit in the Staging Index</w:t>
+      </w:r>
+    </w:p>
+    <w:p>
+      <w:pPr>
+        <w:pStyle w:val="ListParagraph"/>
+        <w:numPr>
+          <w:ilvl w:val="1"/>
+          <w:numId w:val="1"/>
+        </w:numPr>
+      </w:pPr>
+      <w:r>
+        <w:t>git reset –hard HEAD^: resets to the parent commit, places most recent commit in the Trash</w:t>
       </w:r>
     </w:p>
     <w:p>
@@ -1955,8 +2183,13 @@
       <w:r>
         <w:t xml:space="preserve">Remote Repository: </w:t>
       </w:r>
-      <w:r>
-        <w:t>similar to a local repository but it exists elsewhere. Access via:</w:t>
+      <w:proofErr w:type="gramStart"/>
+      <w:r>
+        <w:t>similar to</w:t>
+      </w:r>
+      <w:proofErr w:type="gramEnd"/>
+      <w:r>
+        <w:t xml:space="preserve"> a local repository but it exists elsewhere. Access via:</w:t>
       </w:r>
     </w:p>
     <w:p>
@@ -2083,7 +2316,15 @@
         </w:numPr>
       </w:pPr>
       <w:r>
-        <w:t>git remote -v: will show the full path</w:t>
+        <w:t xml:space="preserve">git </w:t>
+      </w:r>
+      <w:proofErr w:type="gramStart"/>
+      <w:r>
+        <w:t>remote -v</w:t>
+      </w:r>
+      <w:proofErr w:type="gramEnd"/>
+      <w:r>
+        <w:t>: will show the full path</w:t>
       </w:r>
     </w:p>
     <w:p>
@@ -2219,10 +2460,18 @@
         </w:numPr>
       </w:pPr>
       <w:r>
-        <w:t>git pull</w:t>
-      </w:r>
-      <w:r>
-        <w:t>: syncs local repository with remote repository</w:t>
+        <w:t xml:space="preserve">git </w:t>
+      </w:r>
+      <w:proofErr w:type="gramStart"/>
+      <w:r>
+        <w:t>pull</w:t>
+      </w:r>
+      <w:r>
+        <w:t>:</w:t>
+      </w:r>
+      <w:proofErr w:type="gramEnd"/>
+      <w:r>
+        <w:t xml:space="preserve"> syncs local repository with remote repository</w:t>
       </w:r>
       <w:r>
         <w:t xml:space="preserve"> (usually </w:t>
@@ -2269,7 +2518,15 @@
         <w:t xml:space="preserve">git fetch: </w:t>
       </w:r>
       <w:r>
-        <w:t>retrieves commits from the remote repository, but does not automatically merge them (</w:t>
+        <w:t xml:space="preserve">retrieves </w:t>
+      </w:r>
+      <w:proofErr w:type="gramStart"/>
+      <w:r>
+        <w:t>commits</w:t>
+      </w:r>
+      <w:proofErr w:type="gramEnd"/>
+      <w:r>
+        <w:t xml:space="preserve"> from the remote repository, but does not automatically merge them (</w:t>
       </w:r>
       <w:r>
         <w:t>essentially retrieves the commits and places them in a new branch)</w:t>
@@ -2342,7 +2599,15 @@
       </w:r>
       <w:proofErr w:type="spellEnd"/>
       <w:r>
-        <w:t xml:space="preserve"> -s -n: shows number of commits each collaborator has made</w:t>
+        <w:t xml:space="preserve"> -s -</w:t>
+      </w:r>
+      <w:proofErr w:type="gramStart"/>
+      <w:r>
+        <w:t>n:</w:t>
+      </w:r>
+      <w:proofErr w:type="gramEnd"/>
+      <w:r>
+        <w:t xml:space="preserve"> shows number of commits each collaborator has made</w:t>
       </w:r>
     </w:p>
     <w:p>
@@ -2365,8 +2630,13 @@
           <w:numId w:val="1"/>
         </w:numPr>
       </w:pPr>
-      <w:r>
-        <w:t>git rebase</w:t>
+      <w:proofErr w:type="gramStart"/>
+      <w:r>
+        <w:t>git</w:t>
+      </w:r>
+      <w:proofErr w:type="gramEnd"/>
+      <w:r>
+        <w:t xml:space="preserve"> rebase</w:t>
       </w:r>
       <w:r>
         <w:t xml:space="preserve">: </w:t>
@@ -2383,8 +2653,13 @@
           <w:numId w:val="1"/>
         </w:numPr>
       </w:pPr>
-      <w:r>
-        <w:t>git rebase -</w:t>
+      <w:proofErr w:type="gramStart"/>
+      <w:r>
+        <w:t>git</w:t>
+      </w:r>
+      <w:proofErr w:type="gramEnd"/>
+      <w:r>
+        <w:t xml:space="preserve"> rebase -</w:t>
       </w:r>
       <w:proofErr w:type="spellStart"/>
       <w:r>
@@ -2454,7 +2729,15 @@
         </w:numPr>
       </w:pPr>
       <w:r>
-        <w:t xml:space="preserve">r or reword: </w:t>
+        <w:t xml:space="preserve">r or </w:t>
+      </w:r>
+      <w:proofErr w:type="gramStart"/>
+      <w:r>
+        <w:t>reword:</w:t>
+      </w:r>
+      <w:proofErr w:type="gramEnd"/>
+      <w:r>
+        <w:t xml:space="preserve"> </w:t>
       </w:r>
       <w:r>
         <w:t>keep commit’s content but alter the commit message</w:t>
@@ -2469,7 +2752,15 @@
         </w:numPr>
       </w:pPr>
       <w:r>
-        <w:t>e or edit: keep this commit’s content but stop before committing so that you can:</w:t>
+        <w:t xml:space="preserve">e or </w:t>
+      </w:r>
+      <w:proofErr w:type="gramStart"/>
+      <w:r>
+        <w:t>edit:</w:t>
+      </w:r>
+      <w:proofErr w:type="gramEnd"/>
+      <w:r>
+        <w:t xml:space="preserve"> keep this commit’s content but stop before committing so that you can:</w:t>
       </w:r>
     </w:p>
     <w:p>
@@ -2562,7 +2853,15 @@
         </w:numPr>
       </w:pPr>
       <w:r>
-        <w:t>d or drop: delete ethe commit</w:t>
+        <w:t xml:space="preserve">d or </w:t>
+      </w:r>
+      <w:proofErr w:type="gramStart"/>
+      <w:r>
+        <w:t>drop:</w:t>
+      </w:r>
+      <w:proofErr w:type="gramEnd"/>
+      <w:r>
+        <w:t xml:space="preserve"> delete ethe commit</w:t>
       </w:r>
     </w:p>
     <w:p>
@@ -3119,6 +3418,7 @@
   <w:style w:type="character" w:default="1" w:styleId="DefaultParagraphFont">
     <w:name w:val="Default Paragraph Font"/>
     <w:uiPriority w:val="1"/>
+    <w:semiHidden/>
     <w:unhideWhenUsed/>
   </w:style>
   <w:style w:type="table" w:default="1" w:styleId="TableNormal">

</xml_diff>